<commit_message>
add pdf and word final version
</commit_message>
<xml_diff>
--- a/relatorio_mvp_sprintIII.docx
+++ b/relatorio_mvp_sprintIII.docx
@@ -432,6 +432,14 @@
     </w:p>
     <w:sdt>
       <w:sdtPr>
+        <w:rPr>
+          <w:rFonts w:ascii="Times New Roman" w:eastAsiaTheme="minorHAnsi" w:hAnsi="Times New Roman" w:cstheme="minorBidi"/>
+          <w:color w:val="auto"/>
+          <w:kern w:val="2"/>
+          <w:sz w:val="24"/>
+          <w:szCs w:val="22"/>
+          <w:lang w:val="pt-BR"/>
+        </w:rPr>
         <w:id w:val="-1579364617"/>
         <w:docPartObj>
           <w:docPartGallery w:val="Table of Contents"/>
@@ -440,15 +448,9 @@
       </w:sdtPr>
       <w:sdtEndPr>
         <w:rPr>
-          <w:rFonts w:ascii="Times New Roman" w:eastAsiaTheme="minorHAnsi" w:hAnsi="Times New Roman" w:cstheme="minorBidi"/>
           <w:b/>
           <w:bCs/>
           <w:noProof/>
-          <w:color w:val="auto"/>
-          <w:kern w:val="2"/>
-          <w:sz w:val="24"/>
-          <w:szCs w:val="22"/>
-          <w:lang w:val="pt-BR"/>
         </w:rPr>
       </w:sdtEndPr>
       <w:sdtContent>
@@ -494,7 +496,7 @@
           <w:r>
             <w:fldChar w:fldCharType="separate"/>
           </w:r>
-          <w:hyperlink w:anchor="_Toc146776773" w:history="1">
+          <w:hyperlink w:anchor="_Toc146818173" w:history="1">
             <w:r>
               <w:rPr>
                 <w:rStyle w:val="Hyperlink"/>
@@ -521,7 +523,7 @@
                 <w:noProof/>
                 <w:webHidden/>
               </w:rPr>
-              <w:instrText xml:space="preserve"> PAGEREF _Toc146776773 \h </w:instrText>
+              <w:instrText xml:space="preserve"> PAGEREF _Toc146818173 \h </w:instrText>
             </w:r>
             <w:r>
               <w:rPr>
@@ -565,7 +567,7 @@
               <w:lang w:eastAsia="pt-BR"/>
             </w:rPr>
           </w:pPr>
-          <w:hyperlink w:anchor="_Toc146776774" w:history="1">
+          <w:hyperlink w:anchor="_Toc146818174" w:history="1">
             <w:r>
               <w:rPr>
                 <w:rStyle w:val="Hyperlink"/>
@@ -593,7 +595,7 @@
                 <w:noProof/>
                 <w:webHidden/>
               </w:rPr>
-              <w:instrText xml:space="preserve"> PAGEREF _Toc146776774 \h </w:instrText>
+              <w:instrText xml:space="preserve"> PAGEREF _Toc146818174 \h </w:instrText>
             </w:r>
             <w:r>
               <w:rPr>
@@ -637,7 +639,7 @@
               <w:lang w:eastAsia="pt-BR"/>
             </w:rPr>
           </w:pPr>
-          <w:hyperlink w:anchor="_Toc146776775" w:history="1">
+          <w:hyperlink w:anchor="_Toc146818175" w:history="1">
             <w:r>
               <w:rPr>
                 <w:rStyle w:val="Hyperlink"/>
@@ -664,7 +666,7 @@
                 <w:noProof/>
                 <w:webHidden/>
               </w:rPr>
-              <w:instrText xml:space="preserve"> PAGEREF _Toc146776775 \h </w:instrText>
+              <w:instrText xml:space="preserve"> PAGEREF _Toc146818175 \h </w:instrText>
             </w:r>
             <w:r>
               <w:rPr>
@@ -708,7 +710,7 @@
               <w:lang w:eastAsia="pt-BR"/>
             </w:rPr>
           </w:pPr>
-          <w:hyperlink w:anchor="_Toc146776776" w:history="1">
+          <w:hyperlink w:anchor="_Toc146818176" w:history="1">
             <w:r>
               <w:rPr>
                 <w:rStyle w:val="Hyperlink"/>
@@ -735,7 +737,7 @@
                 <w:noProof/>
                 <w:webHidden/>
               </w:rPr>
-              <w:instrText xml:space="preserve"> PAGEREF _Toc146776776 \h </w:instrText>
+              <w:instrText xml:space="preserve"> PAGEREF _Toc146818176 \h </w:instrText>
             </w:r>
             <w:r>
               <w:rPr>
@@ -779,7 +781,7 @@
               <w:lang w:eastAsia="pt-BR"/>
             </w:rPr>
           </w:pPr>
-          <w:hyperlink w:anchor="_Toc146776777" w:history="1">
+          <w:hyperlink w:anchor="_Toc146818177" w:history="1">
             <w:r>
               <w:rPr>
                 <w:rStyle w:val="Hyperlink"/>
@@ -806,7 +808,7 @@
                 <w:noProof/>
                 <w:webHidden/>
               </w:rPr>
-              <w:instrText xml:space="preserve"> PAGEREF _Toc146776777 \h </w:instrText>
+              <w:instrText xml:space="preserve"> PAGEREF _Toc146818177 \h </w:instrText>
             </w:r>
             <w:r>
               <w:rPr>
@@ -850,7 +852,7 @@
               <w:lang w:eastAsia="pt-BR"/>
             </w:rPr>
           </w:pPr>
-          <w:hyperlink w:anchor="_Toc146776778" w:history="1">
+          <w:hyperlink w:anchor="_Toc146818178" w:history="1">
             <w:r>
               <w:rPr>
                 <w:rStyle w:val="Hyperlink"/>
@@ -878,7 +880,7 @@
                 <w:noProof/>
                 <w:webHidden/>
               </w:rPr>
-              <w:instrText xml:space="preserve"> PAGEREF _Toc146776778 \h </w:instrText>
+              <w:instrText xml:space="preserve"> PAGEREF _Toc146818178 \h </w:instrText>
             </w:r>
             <w:r>
               <w:rPr>
@@ -922,7 +924,7 @@
               <w:lang w:eastAsia="pt-BR"/>
             </w:rPr>
           </w:pPr>
-          <w:hyperlink w:anchor="_Toc146776779" w:history="1">
+          <w:hyperlink w:anchor="_Toc146818179" w:history="1">
             <w:r>
               <w:rPr>
                 <w:rStyle w:val="Hyperlink"/>
@@ -949,7 +951,7 @@
                 <w:noProof/>
                 <w:webHidden/>
               </w:rPr>
-              <w:instrText xml:space="preserve"> PAGEREF _Toc146776779 \h </w:instrText>
+              <w:instrText xml:space="preserve"> PAGEREF _Toc146818179 \h </w:instrText>
             </w:r>
             <w:r>
               <w:rPr>
@@ -993,7 +995,7 @@
               <w:lang w:eastAsia="pt-BR"/>
             </w:rPr>
           </w:pPr>
-          <w:hyperlink w:anchor="_Toc146776780" w:history="1">
+          <w:hyperlink w:anchor="_Toc146818180" w:history="1">
             <w:r>
               <w:rPr>
                 <w:rStyle w:val="Hyperlink"/>
@@ -1020,7 +1022,7 @@
                 <w:noProof/>
                 <w:webHidden/>
               </w:rPr>
-              <w:instrText xml:space="preserve"> PAGEREF _Toc146776780 \h </w:instrText>
+              <w:instrText xml:space="preserve"> PAGEREF _Toc146818180 \h </w:instrText>
             </w:r>
             <w:r>
               <w:rPr>
@@ -1064,7 +1066,7 @@
               <w:lang w:eastAsia="pt-BR"/>
             </w:rPr>
           </w:pPr>
-          <w:hyperlink w:anchor="_Toc146776781" w:history="1">
+          <w:hyperlink w:anchor="_Toc146818181" w:history="1">
             <w:r>
               <w:rPr>
                 <w:rStyle w:val="Hyperlink"/>
@@ -1091,7 +1093,7 @@
                 <w:noProof/>
                 <w:webHidden/>
               </w:rPr>
-              <w:instrText xml:space="preserve"> PAGEREF _Toc146776781 \h </w:instrText>
+              <w:instrText xml:space="preserve"> PAGEREF _Toc146818181 \h </w:instrText>
             </w:r>
             <w:r>
               <w:rPr>
@@ -1135,7 +1137,7 @@
               <w:lang w:eastAsia="pt-BR"/>
             </w:rPr>
           </w:pPr>
-          <w:hyperlink w:anchor="_Toc146776782" w:history="1">
+          <w:hyperlink w:anchor="_Toc146818182" w:history="1">
             <w:r>
               <w:rPr>
                 <w:rStyle w:val="Hyperlink"/>
@@ -1163,7 +1165,7 @@
                 <w:noProof/>
                 <w:webHidden/>
               </w:rPr>
-              <w:instrText xml:space="preserve"> PAGEREF _Toc146776782 \h </w:instrText>
+              <w:instrText xml:space="preserve"> PAGEREF _Toc146818182 \h </w:instrText>
             </w:r>
             <w:r>
               <w:rPr>
@@ -1207,7 +1209,7 @@
               <w:lang w:eastAsia="pt-BR"/>
             </w:rPr>
           </w:pPr>
-          <w:hyperlink w:anchor="_Toc146776783" w:history="1">
+          <w:hyperlink w:anchor="_Toc146818183" w:history="1">
             <w:r>
               <w:rPr>
                 <w:rStyle w:val="Hyperlink"/>
@@ -1234,7 +1236,7 @@
                 <w:noProof/>
                 <w:webHidden/>
               </w:rPr>
-              <w:instrText xml:space="preserve"> PAGEREF _Toc146776783 \h </w:instrText>
+              <w:instrText xml:space="preserve"> PAGEREF _Toc146818183 \h </w:instrText>
             </w:r>
             <w:r>
               <w:rPr>
@@ -1278,7 +1280,7 @@
               <w:lang w:eastAsia="pt-BR"/>
             </w:rPr>
           </w:pPr>
-          <w:hyperlink w:anchor="_Toc146776784" w:history="1">
+          <w:hyperlink w:anchor="_Toc146818184" w:history="1">
             <w:r>
               <w:rPr>
                 <w:rStyle w:val="Hyperlink"/>
@@ -1305,7 +1307,7 @@
                 <w:noProof/>
                 <w:webHidden/>
               </w:rPr>
-              <w:instrText xml:space="preserve"> PAGEREF _Toc146776784 \h </w:instrText>
+              <w:instrText xml:space="preserve"> PAGEREF _Toc146818184 \h </w:instrText>
             </w:r>
             <w:r>
               <w:rPr>
@@ -1349,7 +1351,7 @@
               <w:lang w:eastAsia="pt-BR"/>
             </w:rPr>
           </w:pPr>
-          <w:hyperlink w:anchor="_Toc146776785" w:history="1">
+          <w:hyperlink w:anchor="_Toc146818185" w:history="1">
             <w:r>
               <w:rPr>
                 <w:rStyle w:val="Hyperlink"/>
@@ -1376,7 +1378,7 @@
                 <w:noProof/>
                 <w:webHidden/>
               </w:rPr>
-              <w:instrText xml:space="preserve"> PAGEREF _Toc146776785 \h </w:instrText>
+              <w:instrText xml:space="preserve"> PAGEREF _Toc146818185 \h </w:instrText>
             </w:r>
             <w:r>
               <w:rPr>
@@ -1420,7 +1422,7 @@
               <w:lang w:eastAsia="pt-BR"/>
             </w:rPr>
           </w:pPr>
-          <w:hyperlink w:anchor="_Toc146776786" w:history="1">
+          <w:hyperlink w:anchor="_Toc146818186" w:history="1">
             <w:r>
               <w:rPr>
                 <w:rStyle w:val="Hyperlink"/>
@@ -1447,7 +1449,7 @@
                 <w:noProof/>
                 <w:webHidden/>
               </w:rPr>
-              <w:instrText xml:space="preserve"> PAGEREF _Toc146776786 \h </w:instrText>
+              <w:instrText xml:space="preserve"> PAGEREF _Toc146818186 \h </w:instrText>
             </w:r>
             <w:r>
               <w:rPr>
@@ -1491,7 +1493,7 @@
               <w:lang w:eastAsia="pt-BR"/>
             </w:rPr>
           </w:pPr>
-          <w:hyperlink w:anchor="_Toc146776787" w:history="1">
+          <w:hyperlink w:anchor="_Toc146818187" w:history="1">
             <w:r>
               <w:rPr>
                 <w:rStyle w:val="Hyperlink"/>
@@ -1518,7 +1520,7 @@
                 <w:noProof/>
                 <w:webHidden/>
               </w:rPr>
-              <w:instrText xml:space="preserve"> PAGEREF _Toc146776787 \h </w:instrText>
+              <w:instrText xml:space="preserve"> PAGEREF _Toc146818187 \h </w:instrText>
             </w:r>
             <w:r>
               <w:rPr>
@@ -1562,7 +1564,7 @@
               <w:lang w:eastAsia="pt-BR"/>
             </w:rPr>
           </w:pPr>
-          <w:hyperlink w:anchor="_Toc146776788" w:history="1">
+          <w:hyperlink w:anchor="_Toc146818188" w:history="1">
             <w:r>
               <w:rPr>
                 <w:rStyle w:val="Hyperlink"/>
@@ -1589,7 +1591,7 @@
                 <w:noProof/>
                 <w:webHidden/>
               </w:rPr>
-              <w:instrText xml:space="preserve"> PAGEREF _Toc146776788 \h </w:instrText>
+              <w:instrText xml:space="preserve"> PAGEREF _Toc146818188 \h </w:instrText>
             </w:r>
             <w:r>
               <w:rPr>
@@ -1633,7 +1635,7 @@
               <w:lang w:eastAsia="pt-BR"/>
             </w:rPr>
           </w:pPr>
-          <w:hyperlink w:anchor="_Toc146776789" w:history="1">
+          <w:hyperlink w:anchor="_Toc146818189" w:history="1">
             <w:r>
               <w:rPr>
                 <w:rStyle w:val="Hyperlink"/>
@@ -1660,7 +1662,7 @@
                 <w:noProof/>
                 <w:webHidden/>
               </w:rPr>
-              <w:instrText xml:space="preserve"> PAGEREF _Toc146776789 \h </w:instrText>
+              <w:instrText xml:space="preserve"> PAGEREF _Toc146818189 \h </w:instrText>
             </w:r>
             <w:r>
               <w:rPr>
@@ -1704,7 +1706,7 @@
               <w:lang w:eastAsia="pt-BR"/>
             </w:rPr>
           </w:pPr>
-          <w:hyperlink w:anchor="_Toc146776790" w:history="1">
+          <w:hyperlink w:anchor="_Toc146818190" w:history="1">
             <w:r>
               <w:rPr>
                 <w:rStyle w:val="Hyperlink"/>
@@ -1731,7 +1733,7 @@
                 <w:noProof/>
                 <w:webHidden/>
               </w:rPr>
-              <w:instrText xml:space="preserve"> PAGEREF _Toc146776790 \h </w:instrText>
+              <w:instrText xml:space="preserve"> PAGEREF _Toc146818190 \h </w:instrText>
             </w:r>
             <w:r>
               <w:rPr>
@@ -1775,7 +1777,7 @@
               <w:lang w:eastAsia="pt-BR"/>
             </w:rPr>
           </w:pPr>
-          <w:hyperlink w:anchor="_Toc146776791" w:history="1">
+          <w:hyperlink w:anchor="_Toc146818191" w:history="1">
             <w:r>
               <w:rPr>
                 <w:rStyle w:val="Hyperlink"/>
@@ -1802,7 +1804,7 @@
                 <w:noProof/>
                 <w:webHidden/>
               </w:rPr>
-              <w:instrText xml:space="preserve"> PAGEREF _Toc146776791 \h </w:instrText>
+              <w:instrText xml:space="preserve"> PAGEREF _Toc146818191 \h </w:instrText>
             </w:r>
             <w:r>
               <w:rPr>
@@ -1846,7 +1848,7 @@
               <w:lang w:eastAsia="pt-BR"/>
             </w:rPr>
           </w:pPr>
-          <w:hyperlink w:anchor="_Toc146776792" w:history="1">
+          <w:hyperlink w:anchor="_Toc146818192" w:history="1">
             <w:r>
               <w:rPr>
                 <w:rStyle w:val="Hyperlink"/>
@@ -1873,7 +1875,7 @@
                 <w:noProof/>
                 <w:webHidden/>
               </w:rPr>
-              <w:instrText xml:space="preserve"> PAGEREF _Toc146776792 \h </w:instrText>
+              <w:instrText xml:space="preserve"> PAGEREF _Toc146818192 \h </w:instrText>
             </w:r>
             <w:r>
               <w:rPr>
@@ -1917,7 +1919,7 @@
               <w:lang w:eastAsia="pt-BR"/>
             </w:rPr>
           </w:pPr>
-          <w:hyperlink w:anchor="_Toc146776793" w:history="1">
+          <w:hyperlink w:anchor="_Toc146818193" w:history="1">
             <w:r>
               <w:rPr>
                 <w:rStyle w:val="Hyperlink"/>
@@ -1944,7 +1946,7 @@
                 <w:noProof/>
                 <w:webHidden/>
               </w:rPr>
-              <w:instrText xml:space="preserve"> PAGEREF _Toc146776793 \h </w:instrText>
+              <w:instrText xml:space="preserve"> PAGEREF _Toc146818193 \h </w:instrText>
             </w:r>
             <w:r>
               <w:rPr>
@@ -1988,7 +1990,7 @@
               <w:lang w:eastAsia="pt-BR"/>
             </w:rPr>
           </w:pPr>
-          <w:hyperlink w:anchor="_Toc146776794" w:history="1">
+          <w:hyperlink w:anchor="_Toc146818194" w:history="1">
             <w:r>
               <w:rPr>
                 <w:rStyle w:val="Hyperlink"/>
@@ -2015,7 +2017,7 @@
                 <w:noProof/>
                 <w:webHidden/>
               </w:rPr>
-              <w:instrText xml:space="preserve"> PAGEREF _Toc146776794 \h </w:instrText>
+              <w:instrText xml:space="preserve"> PAGEREF _Toc146818194 \h </w:instrText>
             </w:r>
             <w:r>
               <w:rPr>
@@ -2059,7 +2061,7 @@
               <w:lang w:eastAsia="pt-BR"/>
             </w:rPr>
           </w:pPr>
-          <w:hyperlink w:anchor="_Toc146776795" w:history="1">
+          <w:hyperlink w:anchor="_Toc146818195" w:history="1">
             <w:r>
               <w:rPr>
                 <w:rStyle w:val="Hyperlink"/>
@@ -2086,7 +2088,7 @@
                 <w:noProof/>
                 <w:webHidden/>
               </w:rPr>
-              <w:instrText xml:space="preserve"> PAGEREF _Toc146776795 \h </w:instrText>
+              <w:instrText xml:space="preserve"> PAGEREF _Toc146818195 \h </w:instrText>
             </w:r>
             <w:r>
               <w:rPr>
@@ -2107,6 +2109,77 @@
                 <w:webHidden/>
               </w:rPr>
               <w:t>31</w:t>
+            </w:r>
+            <w:r>
+              <w:rPr>
+                <w:noProof/>
+                <w:webHidden/>
+              </w:rPr>
+              <w:fldChar w:fldCharType="end"/>
+            </w:r>
+          </w:hyperlink>
+        </w:p>
+        <w:p>
+          <w:pPr>
+            <w:pStyle w:val="TOC1"/>
+            <w:tabs>
+              <w:tab w:val="right" w:leader="dot" w:pos="8494"/>
+            </w:tabs>
+            <w:rPr>
+              <w:rFonts w:asciiTheme="minorHAnsi" w:eastAsiaTheme="minorEastAsia" w:hAnsiTheme="minorHAnsi"/>
+              <w:noProof/>
+              <w:sz w:val="22"/>
+              <w:lang w:eastAsia="pt-BR"/>
+            </w:rPr>
+          </w:pPr>
+          <w:hyperlink w:anchor="_Toc146818196" w:history="1">
+            <w:r>
+              <w:rPr>
+                <w:rStyle w:val="Hyperlink"/>
+                <w:noProof/>
+              </w:rPr>
+              <w:t>Bibliografia</w:t>
+            </w:r>
+            <w:r>
+              <w:rPr>
+                <w:noProof/>
+                <w:webHidden/>
+              </w:rPr>
+              <w:tab/>
+            </w:r>
+            <w:r>
+              <w:rPr>
+                <w:noProof/>
+                <w:webHidden/>
+              </w:rPr>
+              <w:fldChar w:fldCharType="begin"/>
+            </w:r>
+            <w:r>
+              <w:rPr>
+                <w:noProof/>
+                <w:webHidden/>
+              </w:rPr>
+              <w:instrText xml:space="preserve"> PAGEREF _Toc146818196 \h </w:instrText>
+            </w:r>
+            <w:r>
+              <w:rPr>
+                <w:noProof/>
+                <w:webHidden/>
+              </w:rPr>
+            </w:r>
+            <w:r>
+              <w:rPr>
+                <w:noProof/>
+                <w:webHidden/>
+              </w:rPr>
+              <w:fldChar w:fldCharType="separate"/>
+            </w:r>
+            <w:r>
+              <w:rPr>
+                <w:noProof/>
+                <w:webHidden/>
+              </w:rPr>
+              <w:t>32</w:t>
             </w:r>
             <w:r>
               <w:rPr>
@@ -2149,19 +2222,11 @@
     </w:p>
     <w:p>
       <w:pPr>
-        <w:rPr>
-          <w:rFonts w:cs="Times New Roman"/>
-          <w:b/>
-          <w:bCs/>
-        </w:rPr>
-      </w:pPr>
-    </w:p>
-    <w:p>
-      <w:pPr>
         <w:pStyle w:val="Heading1"/>
       </w:pPr>
-      <w:bookmarkStart w:id="0" w:name="_Toc146776773"/>
-      <w:r>
+      <w:bookmarkStart w:id="0" w:name="_Toc146818173"/>
+      <w:r>
+        <w:lastRenderedPageBreak/>
         <w:t>Introdução</w:t>
       </w:r>
       <w:bookmarkEnd w:id="0"/>
@@ -2587,7 +2652,7 @@
           <w:bCs/>
         </w:rPr>
       </w:pPr>
-      <w:bookmarkStart w:id="1" w:name="_Toc146776774"/>
+      <w:bookmarkStart w:id="1" w:name="_Toc146818174"/>
       <w:r>
         <w:rPr>
           <w:bCs/>
@@ -3259,18 +3324,11 @@
     </w:p>
     <w:p>
       <w:pPr>
-        <w:ind w:left="720"/>
-        <w:rPr>
-          <w:rFonts w:cs="Times New Roman"/>
-        </w:rPr>
-      </w:pPr>
-    </w:p>
-    <w:p>
-      <w:pPr>
         <w:pStyle w:val="Heading1"/>
       </w:pPr>
-      <w:bookmarkStart w:id="2" w:name="_Toc146776775"/>
-      <w:r>
+      <w:bookmarkStart w:id="2" w:name="_Toc146818175"/>
+      <w:r>
+        <w:lastRenderedPageBreak/>
         <w:t>Modelagem dos dados</w:t>
       </w:r>
       <w:bookmarkEnd w:id="2"/>
@@ -3370,19 +3428,7 @@
           <w:rPr>
             <w:rStyle w:val="Hyperlink"/>
           </w:rPr>
-          <w:t xml:space="preserve"> Dat</w:t>
-        </w:r>
-        <w:r>
-          <w:rPr>
-            <w:rStyle w:val="Hyperlink"/>
-          </w:rPr>
-          <w:t>a</w:t>
-        </w:r>
-        <w:r>
-          <w:rPr>
-            <w:rStyle w:val="Hyperlink"/>
-          </w:rPr>
-          <w:t xml:space="preserve"> Warehouse </w:t>
+          <w:t xml:space="preserve"> Data Warehouse </w:t>
         </w:r>
         <w:proofErr w:type="spellStart"/>
         <w:r>
@@ -3420,7 +3466,7 @@
       <w:pPr>
         <w:pStyle w:val="Heading1"/>
       </w:pPr>
-      <w:bookmarkStart w:id="3" w:name="_Toc146776776"/>
+      <w:bookmarkStart w:id="3" w:name="_Toc146818176"/>
       <w:r>
         <w:lastRenderedPageBreak/>
         <w:t>Catálogo de dados</w:t>
@@ -3766,13 +3812,9 @@
       <w:pPr>
         <w:pStyle w:val="Heading1"/>
       </w:pPr>
-    </w:p>
-    <w:p>
-      <w:pPr>
-        <w:pStyle w:val="Heading1"/>
-      </w:pPr>
-      <w:bookmarkStart w:id="4" w:name="_Toc146776777"/>
-      <w:r>
+      <w:bookmarkStart w:id="4" w:name="_Toc146818177"/>
+      <w:r>
+        <w:lastRenderedPageBreak/>
         <w:t>Processamento de dados</w:t>
       </w:r>
       <w:bookmarkEnd w:id="4"/>
@@ -3846,7 +3888,6 @@
         <w:t>.</w:t>
       </w:r>
     </w:p>
-    <w:p/>
     <w:p>
       <w:pPr>
         <w:pStyle w:val="ListParagraph"/>
@@ -4464,7 +4505,7 @@
           <w:lang w:val="en-US"/>
         </w:rPr>
       </w:pPr>
-      <w:bookmarkStart w:id="5" w:name="_Toc146776778"/>
+      <w:bookmarkStart w:id="5" w:name="_Toc146818178"/>
       <w:r>
         <w:rPr>
           <w:lang w:val="en-US"/>
@@ -4900,7 +4941,7 @@
       <w:pPr>
         <w:pStyle w:val="Heading2"/>
       </w:pPr>
-      <w:bookmarkStart w:id="6" w:name="_Toc146776779"/>
+      <w:bookmarkStart w:id="6" w:name="_Toc146818179"/>
       <w:r>
         <w:t>ocde_land_cover</w:t>
       </w:r>
@@ -5313,7 +5354,7 @@
       <w:pPr>
         <w:pStyle w:val="Heading2"/>
       </w:pPr>
-      <w:bookmarkStart w:id="7" w:name="_Toc146776780"/>
+      <w:bookmarkStart w:id="7" w:name="_Toc146818180"/>
       <w:r>
         <w:t>mb_avg_preciptation_per_year</w:t>
       </w:r>
@@ -5682,7 +5723,7 @@
       <w:pPr>
         <w:pStyle w:val="Heading2"/>
       </w:pPr>
-      <w:bookmarkStart w:id="8" w:name="_Toc146776781"/>
+      <w:bookmarkStart w:id="8" w:name="_Toc146818181"/>
       <w:r>
         <w:t>emdat_disasters_impact_uidds2nac</w:t>
       </w:r>
@@ -6223,7 +6264,7 @@
           <w:lang w:val="en-US"/>
         </w:rPr>
       </w:pPr>
-      <w:bookmarkStart w:id="9" w:name="_Toc146776782"/>
+      <w:bookmarkStart w:id="9" w:name="_Toc146818182"/>
       <w:r>
         <w:rPr>
           <w:lang w:val="en-US"/>
@@ -6628,14 +6669,15 @@
       <w:pPr>
         <w:pStyle w:val="ListParagraph"/>
         <w:ind w:left="0"/>
+        <w:jc w:val="center"/>
       </w:pPr>
       <w:r>
         <w:rPr>
           <w:noProof/>
         </w:rPr>
         <w:drawing>
-          <wp:inline distT="0" distB="0" distL="0" distR="0" wp14:anchorId="530BFBA3" wp14:editId="3705C211">
-            <wp:extent cx="5400040" cy="2628900"/>
+          <wp:inline distT="0" distB="0" distL="0" distR="0" wp14:anchorId="530BFBA3" wp14:editId="3DC2D083">
+            <wp:extent cx="5295331" cy="2577925"/>
             <wp:effectExtent l="0" t="0" r="0" b="0"/>
             <wp:docPr id="1644447881" name="Picture 1"/>
             <wp:cNvGraphicFramePr>
@@ -6657,7 +6699,7 @@
                   <pic:spPr>
                     <a:xfrm>
                       <a:off x="0" y="0"/>
-                      <a:ext cx="5400040" cy="2628900"/>
+                      <a:ext cx="5303662" cy="2581981"/>
                     </a:xfrm>
                     <a:prstGeom prst="rect">
                       <a:avLst/>
@@ -6679,16 +6721,9 @@
     </w:p>
     <w:p>
       <w:pPr>
-        <w:tabs>
-          <w:tab w:val="left" w:pos="3087"/>
-        </w:tabs>
-      </w:pPr>
-    </w:p>
-    <w:p>
-      <w:pPr>
         <w:pStyle w:val="Heading2"/>
       </w:pPr>
-      <w:bookmarkStart w:id="10" w:name="_Toc146776783"/>
+      <w:bookmarkStart w:id="10" w:name="_Toc146818183"/>
       <w:r>
         <w:t>Tabelas temperaturas locais</w:t>
       </w:r>
@@ -7373,7 +7408,7 @@
       <w:pPr>
         <w:pStyle w:val="Heading2"/>
       </w:pPr>
-      <w:bookmarkStart w:id="11" w:name="_Toc146776784"/>
+      <w:bookmarkStart w:id="11" w:name="_Toc146818184"/>
       <w:r>
         <w:lastRenderedPageBreak/>
         <w:t>Tabelas temperaturas globais</w:t>
@@ -7638,7 +7673,7 @@
           <w:noProof/>
         </w:rPr>
         <w:drawing>
-          <wp:anchor distT="0" distB="0" distL="114300" distR="114300" simplePos="0" relativeHeight="251657728" behindDoc="0" locked="0" layoutInCell="1" allowOverlap="1" wp14:anchorId="66BD2497" wp14:editId="092DEF2A">
+          <wp:anchor distT="0" distB="0" distL="114300" distR="114300" simplePos="0" relativeHeight="251658752" behindDoc="0" locked="0" layoutInCell="1" allowOverlap="1" wp14:anchorId="66BD2497" wp14:editId="092DEF2A">
             <wp:simplePos x="0" y="0"/>
             <wp:positionH relativeFrom="column">
               <wp:posOffset>4386</wp:posOffset>
@@ -7718,7 +7753,7 @@
       <w:pPr>
         <w:pStyle w:val="Heading1"/>
       </w:pPr>
-      <w:bookmarkStart w:id="12" w:name="_Toc146776785"/>
+      <w:bookmarkStart w:id="12" w:name="_Toc146818185"/>
       <w:r>
         <w:lastRenderedPageBreak/>
         <w:t>Análise dos dados</w:t>
@@ -7862,7 +7897,7 @@
       <w:pPr>
         <w:pStyle w:val="Heading2"/>
       </w:pPr>
-      <w:bookmarkStart w:id="13" w:name="_Toc146776786"/>
+      <w:bookmarkStart w:id="13" w:name="_Toc146818186"/>
       <w:r>
         <w:t xml:space="preserve">A </w:t>
       </w:r>
@@ -8026,7 +8061,7 @@
       <w:pPr>
         <w:pStyle w:val="Heading2"/>
       </w:pPr>
-      <w:bookmarkStart w:id="14" w:name="_Toc146776787"/>
+      <w:bookmarkStart w:id="14" w:name="_Toc146818187"/>
       <w:r>
         <w:t>Análise Localidades mais impactadas</w:t>
       </w:r>
@@ -8050,7 +8085,7 @@
           <w:noProof/>
         </w:rPr>
         <w:drawing>
-          <wp:anchor distT="0" distB="0" distL="114300" distR="114300" simplePos="0" relativeHeight="251652608" behindDoc="0" locked="0" layoutInCell="1" allowOverlap="1" wp14:anchorId="606A0E38" wp14:editId="79C58C7B">
+          <wp:anchor distT="0" distB="0" distL="114300" distR="114300" simplePos="0" relativeHeight="251652608" behindDoc="0" locked="0" layoutInCell="1" allowOverlap="1" wp14:anchorId="606A0E38" wp14:editId="1789FCF9">
             <wp:simplePos x="0" y="0"/>
             <wp:positionH relativeFrom="column">
               <wp:posOffset>635</wp:posOffset>
@@ -8121,7 +8156,7 @@
           <w:noProof/>
         </w:rPr>
         <w:drawing>
-          <wp:anchor distT="0" distB="0" distL="114300" distR="114300" simplePos="0" relativeHeight="251659776" behindDoc="0" locked="0" layoutInCell="1" allowOverlap="1" wp14:anchorId="52BC814D" wp14:editId="423CC452">
+          <wp:anchor distT="0" distB="0" distL="114300" distR="114300" simplePos="0" relativeHeight="251659776" behindDoc="0" locked="0" layoutInCell="1" allowOverlap="1" wp14:anchorId="52BC814D" wp14:editId="0990EABD">
             <wp:simplePos x="0" y="0"/>
             <wp:positionH relativeFrom="column">
               <wp:posOffset>100079</wp:posOffset>
@@ -8349,7 +8384,7 @@
       <w:pPr>
         <w:pStyle w:val="Heading2"/>
       </w:pPr>
-      <w:bookmarkStart w:id="15" w:name="_Toc146776788"/>
+      <w:bookmarkStart w:id="15" w:name="_Toc146818188"/>
       <w:r>
         <w:t>Impactos econômicas e perdas Humanas decorrentes das queimadas</w:t>
       </w:r>
@@ -8833,7 +8868,7 @@
       <w:pPr>
         <w:pStyle w:val="Heading2"/>
       </w:pPr>
-      <w:bookmarkStart w:id="16" w:name="_Toc146776789"/>
+      <w:bookmarkStart w:id="16" w:name="_Toc146818189"/>
       <w:r>
         <w:t xml:space="preserve">Análise das </w:t>
       </w:r>
@@ -8884,7 +8919,7 @@
       <w:pPr>
         <w:pStyle w:val="Heading3"/>
       </w:pPr>
-      <w:bookmarkStart w:id="17" w:name="_Toc146776790"/>
+      <w:bookmarkStart w:id="17" w:name="_Toc146818190"/>
       <w:r>
         <w:t>Características de evolução temperatura anual média ao logo do tempo</w:t>
       </w:r>
@@ -8977,7 +9012,7 @@
       <w:pPr>
         <w:pStyle w:val="Heading3"/>
       </w:pPr>
-      <w:bookmarkStart w:id="18" w:name="_Toc146776791"/>
+      <w:bookmarkStart w:id="18" w:name="_Toc146818191"/>
       <w:r>
         <w:lastRenderedPageBreak/>
         <w:t>Influência do aumento da temperatura global na temperatura local</w:t>
@@ -9071,7 +9106,7 @@
           <w:noProof/>
         </w:rPr>
         <w:drawing>
-          <wp:inline distT="0" distB="0" distL="0" distR="0" wp14:anchorId="76329FDE" wp14:editId="3767BE5D">
+          <wp:inline distT="0" distB="0" distL="0" distR="0" wp14:anchorId="76329FDE" wp14:editId="60B136D1">
             <wp:extent cx="5268350" cy="3934390"/>
             <wp:effectExtent l="0" t="0" r="0" b="0"/>
             <wp:docPr id="682127215" name="Picture 4"/>
@@ -9140,7 +9175,7 @@
       <w:pPr>
         <w:pStyle w:val="Heading3"/>
       </w:pPr>
-      <w:bookmarkStart w:id="19" w:name="_Toc146776792"/>
+      <w:bookmarkStart w:id="19" w:name="_Toc146818192"/>
       <w:r>
         <w:lastRenderedPageBreak/>
         <w:t>Como as emissões de carbono influenciam na temperatura global</w:t>
@@ -9228,7 +9263,7 @@
       <w:pPr>
         <w:pStyle w:val="Heading3"/>
       </w:pPr>
-      <w:bookmarkStart w:id="20" w:name="_Toc146776793"/>
+      <w:bookmarkStart w:id="20" w:name="_Toc146818193"/>
       <w:r>
         <w:lastRenderedPageBreak/>
         <w:t>Análise regime de Chuvas Local</w:t>
@@ -9363,7 +9398,7 @@
       <w:pPr>
         <w:pStyle w:val="Heading3"/>
       </w:pPr>
-      <w:bookmarkStart w:id="21" w:name="_Toc146776794"/>
+      <w:bookmarkStart w:id="21" w:name="_Toc146818194"/>
       <w:r>
         <w:lastRenderedPageBreak/>
         <w:t>Análise de característica de vegetação local</w:t>
@@ -9457,7 +9492,7 @@
       <w:pPr>
         <w:pStyle w:val="Heading1"/>
       </w:pPr>
-      <w:bookmarkStart w:id="22" w:name="_Toc146776795"/>
+      <w:bookmarkStart w:id="22" w:name="_Toc146818195"/>
       <w:r>
         <w:lastRenderedPageBreak/>
         <w:t>Conclusões</w:t>
@@ -9525,13 +9560,7 @@
     </w:p>
     <w:p>
       <w:r>
-        <w:t>O não cumprimento de todos os objetivos se deveu a algumas dificuldades, como a obtenção de todos os dados geográficos e climáticos relacionados a diversas localidades do globo, com agravante de tentar obter dados a nível de granularidade estadual em diversos países do mundo. Além disso, alguns dados só poderiam ser baixados de forma fragmentada, o que aumentou o tempo necessário para obtê-los. Também enfrentamos dificuldades com a utilização das plataformas de nuvem ao longo do projeto. Como mencionado anteriormente, devido ao alto custo da plataforma AWS, foi necessário reiniciar parte do trabalho na plataforma Azure, o que resultou em pelo menos uma semana a menos para a conclusão do projeto. Adicionalmente, o autor deste trabalho já havia utilizado a conta da Azure para outros projetos, tornando necessário procurar um cartão de crédito de</w:t>
-      </w:r>
-      <w:r>
-        <w:t xml:space="preserve"> um</w:t>
-      </w:r>
-      <w:r>
-        <w:t xml:space="preserve"> terceiro para obter créditos gratuitos na Azure.</w:t>
+        <w:t>O não cumprimento de todos os objetivos se deveu a algumas dificuldades, como a obtenção de todos os dados geográficos e climáticos relacionados a diversas localidades do globo, com agravante de tentar obter dados a nível de granularidade estadual em diversos países do mundo. Além disso, alguns dados só poderiam ser baixados de forma fragmentada, o que aumentou o tempo necessário para obtê-los. Também enfrentamos dificuldades com a utilização das plataformas de nuvem ao longo do projeto. Como mencionado anteriormente, devido ao alto custo da plataforma AWS, foi necessário reiniciar parte do trabalho na plataforma Azure, o que resultou em pelo menos uma semana a menos para a conclusão do projeto. Adicionalmente, o autor deste trabalho já havia utilizado a conta da Azure para outros projetos, tornando necessário procurar um cartão de crédito de um terceiro para obter créditos gratuitos na Azure.</w:t>
       </w:r>
     </w:p>
     <w:p>
@@ -9546,10 +9575,7 @@
     </w:p>
     <w:p>
       <w:r>
-        <w:t>Com isso, encerramos este trabalho, agradecendo a oportunidade de contribuir para a compreensão das questões relacionadas às queimadas e aos desastres naturais globais</w:t>
-      </w:r>
-      <w:r>
-        <w:t xml:space="preserve"> e pelo significativo aprendizado provido pela realização deste trabalho através da orientação </w:t>
+        <w:t xml:space="preserve">Com isso, encerramos este trabalho, agradecendo a oportunidade de contribuir para a compreensão das questões relacionadas às queimadas e aos desastres naturais globais e pelo significativo aprendizado provido pela realização deste trabalho através da orientação </w:t>
       </w:r>
       <w:r>
         <w:t>dos professores</w:t>
@@ -9576,28 +9602,28 @@
       <w:pPr>
         <w:pStyle w:val="Heading1"/>
       </w:pPr>
+      <w:bookmarkStart w:id="23" w:name="_Toc146818196"/>
       <w:r>
         <w:lastRenderedPageBreak/>
         <w:t>Bibliografia</w:t>
       </w:r>
+      <w:bookmarkEnd w:id="23"/>
     </w:p>
     <w:sdt>
       <w:sdtPr>
+        <w:rPr>
+          <w:rFonts w:eastAsiaTheme="minorHAnsi" w:cstheme="minorBidi"/>
+          <w:b w:val="0"/>
+          <w:caps w:val="0"/>
+          <w:sz w:val="24"/>
+          <w:szCs w:val="22"/>
+        </w:rPr>
         <w:id w:val="408051769"/>
         <w:docPartObj>
           <w:docPartGallery w:val="Bibliographies"/>
           <w:docPartUnique/>
         </w:docPartObj>
       </w:sdtPr>
-      <w:sdtEndPr>
-        <w:rPr>
-          <w:rFonts w:eastAsiaTheme="minorHAnsi" w:cstheme="minorBidi"/>
-          <w:b w:val="0"/>
-          <w:caps w:val="0"/>
-          <w:sz w:val="24"/>
-          <w:szCs w:val="22"/>
-        </w:rPr>
-      </w:sdtEndPr>
       <w:sdtContent>
         <w:p>
           <w:pPr>

</xml_diff>